<commit_message>
Fixing minor typo and allows item price to be float
</commit_message>
<xml_diff>
--- a/Module4/NickMoore-Module4-Results.docx
+++ b/Module4/NickMoore-Module4-Results.docx
@@ -69,7 +69,7 @@
         </w:rPr>
         <w:t xml:space="preserve"> </w:t>
       </w:r>
-      <w:hyperlink r:id="R0b333eb0a2e74d45">
+      <w:hyperlink r:id="R3244ac0fa1c84f15">
         <w:r>
           <w:rPr>
             <w:rStyle w:val="Hyperlink"/>
@@ -119,10 +119,10 @@
     <w:p>
       <w:r>
         <w:drawing>
-          <wp:inline wp14:editId="5C9E0770" wp14:anchorId="47A13252">
-            <wp:extent cx="5943600" cy="3143250"/>
+          <wp:inline wp14:editId="30864B20" wp14:anchorId="40191539">
+            <wp:extent cx="5943600" cy="3067050"/>
             <wp:effectExtent l="0" t="0" r="0" b="0"/>
-            <wp:docPr id="1950691252" name="" title=""/>
+            <wp:docPr id="176117337" name="" title=""/>
             <wp:cNvGraphicFramePr>
               <a:graphicFrameLocks noChangeAspect="1"/>
             </wp:cNvGraphicFramePr>
@@ -134,7 +134,7 @@
                     <pic:cNvPicPr/>
                   </pic:nvPicPr>
                   <pic:blipFill>
-                    <a:blip r:embed="R42e12fc52b674656">
+                    <a:blip r:embed="R6c69c1440cb3432b">
                       <a:extLst>
                         <a:ext xmlns:a="http://schemas.openxmlformats.org/drawingml/2006/main" uri="{28A0092B-C50C-407E-A947-70E740481C1C}">
                           <a14:useLocalDpi val="0"/>
@@ -148,7 +148,7 @@
                   <pic:spPr>
                     <a:xfrm>
                       <a:off x="0" y="0"/>
-                      <a:ext cx="5943600" cy="3143250"/>
+                      <a:ext cx="5943600" cy="3067050"/>
                     </a:xfrm>
                     <a:prstGeom prst="rect">
                       <a:avLst/>

</xml_diff>